<commit_message>
documents for basics of dx & editors
</commit_message>
<xml_diff>
--- a/Document/DevExtreme/Basics of dx/Basics of dx.docx
+++ b/Document/DevExtreme/Basics of dx/Basics of dx.docx
@@ -192,6 +192,7 @@
                                       <w:szCs w:val="28"/>
                                     </w:rPr>
                                   </w:pPr>
+                                  <w:proofErr w:type="spellStart"/>
                                   <w:r>
                                     <w:rPr>
                                       <w:color w:val="FFFFFF" w:themeColor="background1"/>
@@ -200,6 +201,7 @@
                                     </w:rPr>
                                     <w:t>DevExtreme</w:t>
                                   </w:r>
+                                  <w:proofErr w:type="spellEnd"/>
                                 </w:p>
                               </w:txbxContent>
                             </wps:txbx>
@@ -457,6 +459,7 @@
                                 <w:szCs w:val="28"/>
                               </w:rPr>
                             </w:pPr>
+                            <w:proofErr w:type="spellStart"/>
                             <w:r>
                               <w:rPr>
                                 <w:color w:val="FFFFFF" w:themeColor="background1"/>
@@ -465,6 +468,7 @@
                               </w:rPr>
                               <w:t>DevExtreme</w:t>
                             </w:r>
+                            <w:proofErr w:type="spellEnd"/>
                           </w:p>
                         </w:txbxContent>
                       </v:textbox>
@@ -792,8 +796,17 @@
                 <w:rFonts w:ascii="Cascadia Code" w:hAnsi="Cascadia Code" w:cs="Calibri"/>
                 <w:color w:val="000000"/>
               </w:rPr>
-              <w:t>Introduction to DevExtreme</w:t>
+              <w:t xml:space="preserve">Introduction to </w:t>
             </w:r>
+            <w:proofErr w:type="spellStart"/>
+            <w:r>
+              <w:rPr>
+                <w:rFonts w:ascii="Cascadia Code" w:hAnsi="Cascadia Code" w:cs="Calibri"/>
+                <w:color w:val="000000"/>
+              </w:rPr>
+              <w:t>DevExtreme</w:t>
+            </w:r>
+            <w:proofErr w:type="spellEnd"/>
           </w:p>
         </w:tc>
         <w:tc>
@@ -1545,8 +1558,19 @@
           <w:szCs w:val="44"/>
         </w:rPr>
         <w:lastRenderedPageBreak/>
-        <w:t>Introduction to DevExtreme</w:t>
-      </w:r>
+        <w:t xml:space="preserve">Introduction to </w:t>
+      </w:r>
+      <w:proofErr w:type="spellStart"/>
+      <w:r>
+        <w:rPr>
+          <w:rFonts w:ascii="Cascadia Code" w:hAnsi="Cascadia Code" w:cs="Cascadia Code"/>
+          <w:color w:val="000000" w:themeColor="text1"/>
+          <w:sz w:val="44"/>
+          <w:szCs w:val="44"/>
+        </w:rPr>
+        <w:t>DevExtreme</w:t>
+      </w:r>
+      <w:proofErr w:type="spellEnd"/>
     </w:p>
     <w:p>
       <w:pPr>
@@ -1711,6 +1735,7 @@
           <w:szCs w:val="24"/>
         </w:rPr>
       </w:pPr>
+      <w:proofErr w:type="gramStart"/>
       <w:r>
         <w:rPr>
           <w:rFonts w:ascii="Cascadia Code" w:hAnsi="Cascadia Code" w:cs="Cascadia Code"/>
@@ -1718,7 +1743,17 @@
           <w:sz w:val="24"/>
           <w:szCs w:val="24"/>
         </w:rPr>
-        <w:t>Client Side Data Validation</w:t>
+        <w:t>Client Side</w:t>
+      </w:r>
+      <w:proofErr w:type="gramEnd"/>
+      <w:r>
+        <w:rPr>
+          <w:rFonts w:ascii="Cascadia Code" w:hAnsi="Cascadia Code" w:cs="Cascadia Code"/>
+          <w:color w:val="000000" w:themeColor="text1"/>
+          <w:sz w:val="24"/>
+          <w:szCs w:val="24"/>
+        </w:rPr>
+        <w:t xml:space="preserve"> Data Validation</w:t>
       </w:r>
     </w:p>
     <w:p>
@@ -1860,6 +1895,7 @@
           <w:szCs w:val="24"/>
         </w:rPr>
       </w:pPr>
+      <w:proofErr w:type="spellStart"/>
       <w:r>
         <w:rPr>
           <w:rFonts w:ascii="Cascadia Code" w:hAnsi="Cascadia Code" w:cs="Cascadia Code"/>
@@ -1867,7 +1903,17 @@
           <w:sz w:val="24"/>
           <w:szCs w:val="24"/>
         </w:rPr>
-        <w:t>Cdn files</w:t>
+        <w:t>Cdn</w:t>
+      </w:r>
+      <w:proofErr w:type="spellEnd"/>
+      <w:r>
+        <w:rPr>
+          <w:rFonts w:ascii="Cascadia Code" w:hAnsi="Cascadia Code" w:cs="Cascadia Code"/>
+          <w:color w:val="000000" w:themeColor="text1"/>
+          <w:sz w:val="24"/>
+          <w:szCs w:val="24"/>
+        </w:rPr>
+        <w:t xml:space="preserve"> files</w:t>
       </w:r>
     </w:p>
     <w:p>
@@ -1906,6 +1952,11 @@
     </w:p>
     <w:p>
       <w:pPr>
+        <w:pStyle w:val="ListParagraph"/>
+        <w:numPr>
+          <w:ilvl w:val="1"/>
+          <w:numId w:val="40"/>
+        </w:numPr>
         <w:rPr>
           <w:rFonts w:ascii="Cascadia Code" w:hAnsi="Cascadia Code" w:cs="Cascadia Code"/>
           <w:color w:val="000000" w:themeColor="text1"/>
@@ -1920,21 +1971,206 @@
           <w:sz w:val="44"/>
           <w:szCs w:val="44"/>
         </w:rPr>
-        <w:t>1.2</w:t>
-      </w:r>
-      <w:r>
+        <w:t>Installation – NuGet Package</w:t>
+      </w:r>
+    </w:p>
+    <w:p>
+      <w:pPr>
+        <w:pStyle w:val="ListParagraph"/>
+        <w:ind w:left="1440"/>
         <w:rPr>
           <w:rFonts w:ascii="Cascadia Code" w:hAnsi="Cascadia Code" w:cs="Cascadia Code"/>
           <w:color w:val="000000" w:themeColor="text1"/>
           <w:sz w:val="44"/>
           <w:szCs w:val="44"/>
         </w:rPr>
-        <w:tab/>
-        <w:t>Installation – NuGet Package</w:t>
-      </w:r>
+      </w:pPr>
     </w:p>
     <w:p>
       <w:pPr>
+        <w:rPr>
+          <w:rFonts w:ascii="Cascadia Code" w:hAnsi="Cascadia Code" w:cs="Cascadia Code"/>
+          <w:color w:val="000000" w:themeColor="text1"/>
+          <w:sz w:val="24"/>
+          <w:szCs w:val="24"/>
+        </w:rPr>
+      </w:pPr>
+      <w:r>
+        <w:rPr>
+          <w:rFonts w:ascii="Cascadia Code" w:hAnsi="Cascadia Code" w:cs="Cascadia Code"/>
+          <w:color w:val="000000" w:themeColor="text1"/>
+          <w:sz w:val="24"/>
+          <w:szCs w:val="24"/>
+        </w:rPr>
+        <w:br/>
+        <w:t>In visual studio</w:t>
+      </w:r>
+    </w:p>
+    <w:p>
+      <w:pPr>
+        <w:pStyle w:val="ListParagraph"/>
+        <w:numPr>
+          <w:ilvl w:val="0"/>
+          <w:numId w:val="42"/>
+        </w:numPr>
+        <w:rPr>
+          <w:rFonts w:ascii="Cascadia Code" w:hAnsi="Cascadia Code" w:cs="Cascadia Code"/>
+          <w:color w:val="000000" w:themeColor="text1"/>
+          <w:sz w:val="24"/>
+          <w:szCs w:val="24"/>
+        </w:rPr>
+      </w:pPr>
+      <w:r>
+        <w:rPr>
+          <w:rFonts w:ascii="Cascadia Code" w:hAnsi="Cascadia Code" w:cs="Cascadia Code"/>
+          <w:color w:val="000000" w:themeColor="text1"/>
+          <w:sz w:val="24"/>
+          <w:szCs w:val="24"/>
+        </w:rPr>
+        <w:t xml:space="preserve">Manage </w:t>
+      </w:r>
+      <w:proofErr w:type="spellStart"/>
+      <w:r>
+        <w:rPr>
+          <w:rFonts w:ascii="Cascadia Code" w:hAnsi="Cascadia Code" w:cs="Cascadia Code"/>
+          <w:color w:val="000000" w:themeColor="text1"/>
+          <w:sz w:val="24"/>
+          <w:szCs w:val="24"/>
+        </w:rPr>
+        <w:t>Nuget</w:t>
+      </w:r>
+      <w:proofErr w:type="spellEnd"/>
+      <w:r>
+        <w:rPr>
+          <w:rFonts w:ascii="Cascadia Code" w:hAnsi="Cascadia Code" w:cs="Cascadia Code"/>
+          <w:color w:val="000000" w:themeColor="text1"/>
+          <w:sz w:val="24"/>
+          <w:szCs w:val="24"/>
+        </w:rPr>
+        <w:t xml:space="preserve"> Package Manager</w:t>
+      </w:r>
+    </w:p>
+    <w:p>
+      <w:pPr>
+        <w:pStyle w:val="ListParagraph"/>
+        <w:numPr>
+          <w:ilvl w:val="0"/>
+          <w:numId w:val="42"/>
+        </w:numPr>
+        <w:rPr>
+          <w:rFonts w:ascii="Cascadia Code" w:hAnsi="Cascadia Code" w:cs="Cascadia Code"/>
+          <w:color w:val="000000" w:themeColor="text1"/>
+          <w:sz w:val="24"/>
+          <w:szCs w:val="24"/>
+        </w:rPr>
+      </w:pPr>
+      <w:r>
+        <w:rPr>
+          <w:rFonts w:ascii="Cascadia Code" w:hAnsi="Cascadia Code" w:cs="Cascadia Code"/>
+          <w:color w:val="000000" w:themeColor="text1"/>
+          <w:sz w:val="24"/>
+          <w:szCs w:val="24"/>
+        </w:rPr>
+        <w:t xml:space="preserve">Install </w:t>
+      </w:r>
+      <w:proofErr w:type="spellStart"/>
+      <w:r>
+        <w:rPr>
+          <w:rFonts w:ascii="Cascadia Code" w:hAnsi="Cascadia Code" w:cs="Cascadia Code"/>
+          <w:color w:val="000000" w:themeColor="text1"/>
+          <w:sz w:val="24"/>
+          <w:szCs w:val="24"/>
+        </w:rPr>
+        <w:t>DevExtreme</w:t>
+      </w:r>
+      <w:proofErr w:type="spellEnd"/>
+      <w:r>
+        <w:rPr>
+          <w:rFonts w:ascii="Cascadia Code" w:hAnsi="Cascadia Code" w:cs="Cascadia Code"/>
+          <w:color w:val="000000" w:themeColor="text1"/>
+          <w:sz w:val="24"/>
+          <w:szCs w:val="24"/>
+        </w:rPr>
+        <w:t xml:space="preserve"> package</w:t>
+      </w:r>
+    </w:p>
+    <w:p>
+      <w:pPr>
+        <w:rPr>
+          <w:rFonts w:ascii="Cascadia Code" w:hAnsi="Cascadia Code" w:cs="Cascadia Code"/>
+          <w:color w:val="000000" w:themeColor="text1"/>
+          <w:sz w:val="24"/>
+          <w:szCs w:val="24"/>
+        </w:rPr>
+      </w:pPr>
+    </w:p>
+    <w:p>
+      <w:pPr>
+        <w:rPr>
+          <w:rFonts w:ascii="Cascadia Code" w:hAnsi="Cascadia Code" w:cs="Cascadia Code"/>
+          <w:color w:val="000000" w:themeColor="text1"/>
+          <w:sz w:val="24"/>
+          <w:szCs w:val="24"/>
+        </w:rPr>
+      </w:pPr>
+    </w:p>
+    <w:p>
+      <w:pPr>
+        <w:rPr>
+          <w:rFonts w:ascii="Cascadia Code" w:hAnsi="Cascadia Code" w:cs="Cascadia Code"/>
+          <w:color w:val="000000" w:themeColor="text1"/>
+          <w:sz w:val="24"/>
+          <w:szCs w:val="24"/>
+        </w:rPr>
+      </w:pPr>
+    </w:p>
+    <w:p>
+      <w:pPr>
+        <w:rPr>
+          <w:rFonts w:ascii="Cascadia Code" w:hAnsi="Cascadia Code" w:cs="Cascadia Code"/>
+          <w:color w:val="000000" w:themeColor="text1"/>
+          <w:sz w:val="24"/>
+          <w:szCs w:val="24"/>
+        </w:rPr>
+      </w:pPr>
+    </w:p>
+    <w:p>
+      <w:pPr>
+        <w:rPr>
+          <w:rFonts w:ascii="Cascadia Code" w:hAnsi="Cascadia Code" w:cs="Cascadia Code"/>
+          <w:color w:val="000000" w:themeColor="text1"/>
+          <w:sz w:val="24"/>
+          <w:szCs w:val="24"/>
+        </w:rPr>
+      </w:pPr>
+    </w:p>
+    <w:p>
+      <w:pPr>
+        <w:rPr>
+          <w:rFonts w:ascii="Cascadia Code" w:hAnsi="Cascadia Code" w:cs="Cascadia Code"/>
+          <w:color w:val="000000" w:themeColor="text1"/>
+          <w:sz w:val="24"/>
+          <w:szCs w:val="24"/>
+        </w:rPr>
+      </w:pPr>
+    </w:p>
+    <w:p>
+      <w:pPr>
+        <w:rPr>
+          <w:rFonts w:ascii="Cascadia Code" w:hAnsi="Cascadia Code" w:cs="Cascadia Code"/>
+          <w:color w:val="000000" w:themeColor="text1"/>
+          <w:sz w:val="24"/>
+          <w:szCs w:val="24"/>
+        </w:rPr>
+      </w:pPr>
+    </w:p>
+    <w:p>
+      <w:pPr>
+        <w:pStyle w:val="ListParagraph"/>
+        <w:numPr>
+          <w:ilvl w:val="1"/>
+          <w:numId w:val="40"/>
+        </w:numPr>
         <w:rPr>
           <w:rFonts w:ascii="Cascadia Code" w:hAnsi="Cascadia Code" w:cs="Cascadia Code"/>
           <w:color w:val="000000" w:themeColor="text1"/>
@@ -1949,7 +2185,8 @@
           <w:sz w:val="44"/>
           <w:szCs w:val="44"/>
         </w:rPr>
-        <w:t>1.3</w:t>
+        <w:lastRenderedPageBreak/>
+        <w:t xml:space="preserve">Widget Basics </w:t>
       </w:r>
       <w:r>
         <w:rPr>
@@ -1958,12 +2195,37 @@
           <w:sz w:val="44"/>
           <w:szCs w:val="44"/>
         </w:rPr>
-        <w:tab/>
-        <w:t>Widget Basics - jQuery</w:t>
+        <w:t>–</w:t>
+      </w:r>
+      <w:r>
+        <w:rPr>
+          <w:rFonts w:ascii="Cascadia Code" w:hAnsi="Cascadia Code" w:cs="Cascadia Code"/>
+          <w:color w:val="000000" w:themeColor="text1"/>
+          <w:sz w:val="44"/>
+          <w:szCs w:val="44"/>
+        </w:rPr>
+        <w:t xml:space="preserve"> jQuery</w:t>
       </w:r>
     </w:p>
     <w:p>
       <w:pPr>
+        <w:pStyle w:val="ListParagraph"/>
+        <w:ind w:left="1440"/>
+        <w:rPr>
+          <w:rFonts w:ascii="Cascadia Code" w:hAnsi="Cascadia Code" w:cs="Cascadia Code"/>
+          <w:color w:val="000000" w:themeColor="text1"/>
+          <w:sz w:val="44"/>
+          <w:szCs w:val="44"/>
+        </w:rPr>
+      </w:pPr>
+    </w:p>
+    <w:p>
+      <w:pPr>
+        <w:pStyle w:val="ListParagraph"/>
+        <w:numPr>
+          <w:ilvl w:val="2"/>
+          <w:numId w:val="40"/>
+        </w:numPr>
         <w:rPr>
           <w:rFonts w:ascii="Cascadia Code" w:hAnsi="Cascadia Code" w:cs="Cascadia Code"/>
           <w:color w:val="000000" w:themeColor="text1"/>
@@ -1978,22 +2240,602 @@
           <w:sz w:val="36"/>
           <w:szCs w:val="36"/>
         </w:rPr>
-        <w:t>1.3.1</w:t>
-      </w:r>
-      <w:r>
+        <w:t>Create and Configure a Widget</w:t>
+      </w:r>
+    </w:p>
+    <w:p>
+      <w:pPr>
+        <w:tabs>
+          <w:tab w:val="left" w:pos="916"/>
+          <w:tab w:val="left" w:pos="1832"/>
+          <w:tab w:val="left" w:pos="2748"/>
+          <w:tab w:val="left" w:pos="3664"/>
+          <w:tab w:val="left" w:pos="4580"/>
+          <w:tab w:val="left" w:pos="5496"/>
+          <w:tab w:val="left" w:pos="6412"/>
+          <w:tab w:val="left" w:pos="7328"/>
+          <w:tab w:val="left" w:pos="8244"/>
+          <w:tab w:val="left" w:pos="9160"/>
+          <w:tab w:val="left" w:pos="10076"/>
+          <w:tab w:val="left" w:pos="10992"/>
+          <w:tab w:val="left" w:pos="11908"/>
+          <w:tab w:val="left" w:pos="12824"/>
+          <w:tab w:val="left" w:pos="13740"/>
+          <w:tab w:val="left" w:pos="14656"/>
+        </w:tabs>
+        <w:spacing w:after="0" w:line="240" w:lineRule="auto"/>
+        <w:rPr>
+          <w:rFonts w:ascii="Courier New" w:eastAsia="Times New Roman" w:hAnsi="Courier New" w:cs="Courier New"/>
+          <w:color w:val="C00000"/>
+          <w:kern w:val="0"/>
+          <w:sz w:val="20"/>
+          <w:szCs w:val="20"/>
+          <w:lang w:eastAsia="en-IN"/>
+          <w14:ligatures w14:val="none"/>
+        </w:rPr>
+      </w:pPr>
+      <w:r>
+        <w:rPr>
+          <w:rFonts w:ascii="Courier New" w:eastAsia="Times New Roman" w:hAnsi="Courier New" w:cs="Courier New"/>
+          <w:color w:val="C00000"/>
+          <w:kern w:val="0"/>
+          <w:sz w:val="20"/>
+          <w:szCs w:val="20"/>
+          <w:lang w:eastAsia="en-IN"/>
+          <w14:ligatures w14:val="none"/>
+        </w:rPr>
+        <w:t>&lt;div id="</w:t>
+      </w:r>
+      <w:proofErr w:type="spellStart"/>
+      <w:r>
+        <w:rPr>
+          <w:rFonts w:ascii="Courier New" w:eastAsia="Times New Roman" w:hAnsi="Courier New" w:cs="Courier New"/>
+          <w:color w:val="C00000"/>
+          <w:kern w:val="0"/>
+          <w:sz w:val="20"/>
+          <w:szCs w:val="20"/>
+          <w:lang w:eastAsia="en-IN"/>
+          <w14:ligatures w14:val="none"/>
+        </w:rPr>
+        <w:t>gridContainer</w:t>
+      </w:r>
+      <w:proofErr w:type="spellEnd"/>
+      <w:r>
+        <w:rPr>
+          <w:rFonts w:ascii="Courier New" w:eastAsia="Times New Roman" w:hAnsi="Courier New" w:cs="Courier New"/>
+          <w:color w:val="C00000"/>
+          <w:kern w:val="0"/>
+          <w:sz w:val="20"/>
+          <w:szCs w:val="20"/>
+          <w:lang w:eastAsia="en-IN"/>
+          <w14:ligatures w14:val="none"/>
+        </w:rPr>
+        <w:t>"&gt;&lt;/div&gt;</w:t>
+      </w:r>
+    </w:p>
+    <w:p>
+      <w:pPr>
+        <w:tabs>
+          <w:tab w:val="left" w:pos="916"/>
+          <w:tab w:val="left" w:pos="1832"/>
+          <w:tab w:val="left" w:pos="2748"/>
+          <w:tab w:val="left" w:pos="3664"/>
+          <w:tab w:val="left" w:pos="4580"/>
+          <w:tab w:val="left" w:pos="5496"/>
+          <w:tab w:val="left" w:pos="6412"/>
+          <w:tab w:val="left" w:pos="7328"/>
+          <w:tab w:val="left" w:pos="8244"/>
+          <w:tab w:val="left" w:pos="9160"/>
+          <w:tab w:val="left" w:pos="10076"/>
+          <w:tab w:val="left" w:pos="10992"/>
+          <w:tab w:val="left" w:pos="11908"/>
+          <w:tab w:val="left" w:pos="12824"/>
+          <w:tab w:val="left" w:pos="13740"/>
+          <w:tab w:val="left" w:pos="14656"/>
+        </w:tabs>
+        <w:spacing w:after="0" w:line="240" w:lineRule="auto"/>
+        <w:rPr>
+          <w:rFonts w:ascii="Courier New" w:eastAsia="Times New Roman" w:hAnsi="Courier New" w:cs="Courier New"/>
+          <w:color w:val="C00000"/>
+          <w:kern w:val="0"/>
+          <w:sz w:val="20"/>
+          <w:szCs w:val="20"/>
+          <w:lang w:eastAsia="en-IN"/>
+          <w14:ligatures w14:val="none"/>
+        </w:rPr>
+      </w:pPr>
+    </w:p>
+    <w:p>
+      <w:pPr>
+        <w:tabs>
+          <w:tab w:val="left" w:pos="916"/>
+          <w:tab w:val="left" w:pos="1832"/>
+          <w:tab w:val="left" w:pos="2748"/>
+          <w:tab w:val="left" w:pos="3664"/>
+          <w:tab w:val="left" w:pos="4580"/>
+          <w:tab w:val="left" w:pos="5496"/>
+          <w:tab w:val="left" w:pos="6412"/>
+          <w:tab w:val="left" w:pos="7328"/>
+          <w:tab w:val="left" w:pos="8244"/>
+          <w:tab w:val="left" w:pos="9160"/>
+          <w:tab w:val="left" w:pos="10076"/>
+          <w:tab w:val="left" w:pos="10992"/>
+          <w:tab w:val="left" w:pos="11908"/>
+          <w:tab w:val="left" w:pos="12824"/>
+          <w:tab w:val="left" w:pos="13740"/>
+          <w:tab w:val="left" w:pos="14656"/>
+        </w:tabs>
+        <w:spacing w:after="0" w:line="240" w:lineRule="auto"/>
+        <w:rPr>
+          <w:rFonts w:ascii="Courier New" w:eastAsia="Times New Roman" w:hAnsi="Courier New" w:cs="Courier New"/>
+          <w:color w:val="C00000"/>
+          <w:kern w:val="0"/>
+          <w:sz w:val="20"/>
+          <w:szCs w:val="20"/>
+          <w:lang w:eastAsia="en-IN"/>
+          <w14:ligatures w14:val="none"/>
+        </w:rPr>
+      </w:pPr>
+      <w:r>
+        <w:rPr>
+          <w:rFonts w:ascii="Courier New" w:eastAsia="Times New Roman" w:hAnsi="Courier New" w:cs="Courier New"/>
+          <w:color w:val="C00000"/>
+          <w:kern w:val="0"/>
+          <w:sz w:val="20"/>
+          <w:szCs w:val="20"/>
+          <w:lang w:eastAsia="en-IN"/>
+          <w14:ligatures w14:val="none"/>
+        </w:rPr>
+        <w:t>&lt;script&gt;</w:t>
+      </w:r>
+    </w:p>
+    <w:p>
+      <w:pPr>
+        <w:tabs>
+          <w:tab w:val="left" w:pos="916"/>
+          <w:tab w:val="left" w:pos="1832"/>
+          <w:tab w:val="left" w:pos="2748"/>
+          <w:tab w:val="left" w:pos="3664"/>
+          <w:tab w:val="left" w:pos="4580"/>
+          <w:tab w:val="left" w:pos="5496"/>
+          <w:tab w:val="left" w:pos="6412"/>
+          <w:tab w:val="left" w:pos="7328"/>
+          <w:tab w:val="left" w:pos="8244"/>
+          <w:tab w:val="left" w:pos="9160"/>
+          <w:tab w:val="left" w:pos="10076"/>
+          <w:tab w:val="left" w:pos="10992"/>
+          <w:tab w:val="left" w:pos="11908"/>
+          <w:tab w:val="left" w:pos="12824"/>
+          <w:tab w:val="left" w:pos="13740"/>
+          <w:tab w:val="left" w:pos="14656"/>
+        </w:tabs>
+        <w:spacing w:after="0" w:line="240" w:lineRule="auto"/>
+        <w:rPr>
+          <w:rFonts w:ascii="Courier New" w:eastAsia="Times New Roman" w:hAnsi="Courier New" w:cs="Courier New"/>
+          <w:color w:val="C00000"/>
+          <w:kern w:val="0"/>
+          <w:sz w:val="20"/>
+          <w:szCs w:val="20"/>
+          <w:lang w:eastAsia="en-IN"/>
+          <w14:ligatures w14:val="none"/>
+        </w:rPr>
+      </w:pPr>
+      <w:r>
+        <w:rPr>
+          <w:rFonts w:ascii="Courier New" w:eastAsia="Times New Roman" w:hAnsi="Courier New" w:cs="Courier New"/>
+          <w:color w:val="C00000"/>
+          <w:kern w:val="0"/>
+          <w:sz w:val="20"/>
+          <w:szCs w:val="20"/>
+          <w:lang w:eastAsia="en-IN"/>
+          <w14:ligatures w14:val="none"/>
+        </w:rPr>
+        <w:t xml:space="preserve">  $(</w:t>
+      </w:r>
+      <w:proofErr w:type="gramStart"/>
+      <w:r>
+        <w:rPr>
+          <w:rFonts w:ascii="Courier New" w:eastAsia="Times New Roman" w:hAnsi="Courier New" w:cs="Courier New"/>
+          <w:color w:val="C00000"/>
+          <w:kern w:val="0"/>
+          <w:sz w:val="20"/>
+          <w:szCs w:val="20"/>
+          <w:lang w:eastAsia="en-IN"/>
+          <w14:ligatures w14:val="none"/>
+        </w:rPr>
+        <w:t>function(</w:t>
+      </w:r>
+      <w:proofErr w:type="gramEnd"/>
+      <w:r>
+        <w:rPr>
+          <w:rFonts w:ascii="Courier New" w:eastAsia="Times New Roman" w:hAnsi="Courier New" w:cs="Courier New"/>
+          <w:color w:val="C00000"/>
+          <w:kern w:val="0"/>
+          <w:sz w:val="20"/>
+          <w:szCs w:val="20"/>
+          <w:lang w:eastAsia="en-IN"/>
+          <w14:ligatures w14:val="none"/>
+        </w:rPr>
+        <w:t>) {</w:t>
+      </w:r>
+    </w:p>
+    <w:p>
+      <w:pPr>
+        <w:tabs>
+          <w:tab w:val="left" w:pos="916"/>
+          <w:tab w:val="left" w:pos="1832"/>
+          <w:tab w:val="left" w:pos="2748"/>
+          <w:tab w:val="left" w:pos="3664"/>
+          <w:tab w:val="left" w:pos="4580"/>
+          <w:tab w:val="left" w:pos="5496"/>
+          <w:tab w:val="left" w:pos="6412"/>
+          <w:tab w:val="left" w:pos="7328"/>
+          <w:tab w:val="left" w:pos="8244"/>
+          <w:tab w:val="left" w:pos="9160"/>
+          <w:tab w:val="left" w:pos="10076"/>
+          <w:tab w:val="left" w:pos="10992"/>
+          <w:tab w:val="left" w:pos="11908"/>
+          <w:tab w:val="left" w:pos="12824"/>
+          <w:tab w:val="left" w:pos="13740"/>
+          <w:tab w:val="left" w:pos="14656"/>
+        </w:tabs>
+        <w:spacing w:after="0" w:line="240" w:lineRule="auto"/>
+        <w:rPr>
+          <w:rFonts w:ascii="Courier New" w:eastAsia="Times New Roman" w:hAnsi="Courier New" w:cs="Courier New"/>
+          <w:color w:val="C00000"/>
+          <w:kern w:val="0"/>
+          <w:sz w:val="20"/>
+          <w:szCs w:val="20"/>
+          <w:lang w:eastAsia="en-IN"/>
+          <w14:ligatures w14:val="none"/>
+        </w:rPr>
+      </w:pPr>
+      <w:r>
+        <w:rPr>
+          <w:rFonts w:ascii="Courier New" w:eastAsia="Times New Roman" w:hAnsi="Courier New" w:cs="Courier New"/>
+          <w:color w:val="C00000"/>
+          <w:kern w:val="0"/>
+          <w:sz w:val="20"/>
+          <w:szCs w:val="20"/>
+          <w:lang w:eastAsia="en-IN"/>
+          <w14:ligatures w14:val="none"/>
+        </w:rPr>
+        <w:t xml:space="preserve">    $("#</w:t>
+      </w:r>
+      <w:proofErr w:type="spellStart"/>
+      <w:r>
+        <w:rPr>
+          <w:rFonts w:ascii="Courier New" w:eastAsia="Times New Roman" w:hAnsi="Courier New" w:cs="Courier New"/>
+          <w:color w:val="C00000"/>
+          <w:kern w:val="0"/>
+          <w:sz w:val="20"/>
+          <w:szCs w:val="20"/>
+          <w:lang w:eastAsia="en-IN"/>
+          <w14:ligatures w14:val="none"/>
+        </w:rPr>
+        <w:t>gridContainer</w:t>
+      </w:r>
+      <w:proofErr w:type="spellEnd"/>
+      <w:r>
+        <w:rPr>
+          <w:rFonts w:ascii="Courier New" w:eastAsia="Times New Roman" w:hAnsi="Courier New" w:cs="Courier New"/>
+          <w:color w:val="C00000"/>
+          <w:kern w:val="0"/>
+          <w:sz w:val="20"/>
+          <w:szCs w:val="20"/>
+          <w:lang w:eastAsia="en-IN"/>
+          <w14:ligatures w14:val="none"/>
+        </w:rPr>
+        <w:t>"</w:t>
+      </w:r>
+      <w:proofErr w:type="gramStart"/>
+      <w:r>
+        <w:rPr>
+          <w:rFonts w:ascii="Courier New" w:eastAsia="Times New Roman" w:hAnsi="Courier New" w:cs="Courier New"/>
+          <w:color w:val="C00000"/>
+          <w:kern w:val="0"/>
+          <w:sz w:val="20"/>
+          <w:szCs w:val="20"/>
+          <w:lang w:eastAsia="en-IN"/>
+          <w14:ligatures w14:val="none"/>
+        </w:rPr>
+        <w:t>).</w:t>
+      </w:r>
+      <w:proofErr w:type="spellStart"/>
+      <w:r>
+        <w:rPr>
+          <w:rFonts w:ascii="Courier New" w:eastAsia="Times New Roman" w:hAnsi="Courier New" w:cs="Courier New"/>
+          <w:color w:val="C00000"/>
+          <w:kern w:val="0"/>
+          <w:sz w:val="20"/>
+          <w:szCs w:val="20"/>
+          <w:lang w:eastAsia="en-IN"/>
+          <w14:ligatures w14:val="none"/>
+        </w:rPr>
+        <w:t>dxDataGrid</w:t>
+      </w:r>
+      <w:proofErr w:type="spellEnd"/>
+      <w:proofErr w:type="gramEnd"/>
+      <w:r>
+        <w:rPr>
+          <w:rFonts w:ascii="Courier New" w:eastAsia="Times New Roman" w:hAnsi="Courier New" w:cs="Courier New"/>
+          <w:color w:val="C00000"/>
+          <w:kern w:val="0"/>
+          <w:sz w:val="20"/>
+          <w:szCs w:val="20"/>
+          <w:lang w:eastAsia="en-IN"/>
+          <w14:ligatures w14:val="none"/>
+        </w:rPr>
+        <w:t>({</w:t>
+      </w:r>
+    </w:p>
+    <w:p>
+      <w:pPr>
+        <w:tabs>
+          <w:tab w:val="left" w:pos="916"/>
+          <w:tab w:val="left" w:pos="1832"/>
+          <w:tab w:val="left" w:pos="2748"/>
+          <w:tab w:val="left" w:pos="3664"/>
+          <w:tab w:val="left" w:pos="4580"/>
+          <w:tab w:val="left" w:pos="5496"/>
+          <w:tab w:val="left" w:pos="6412"/>
+          <w:tab w:val="left" w:pos="7328"/>
+          <w:tab w:val="left" w:pos="8244"/>
+          <w:tab w:val="left" w:pos="9160"/>
+          <w:tab w:val="left" w:pos="10076"/>
+          <w:tab w:val="left" w:pos="10992"/>
+          <w:tab w:val="left" w:pos="11908"/>
+          <w:tab w:val="left" w:pos="12824"/>
+          <w:tab w:val="left" w:pos="13740"/>
+          <w:tab w:val="left" w:pos="14656"/>
+        </w:tabs>
+        <w:spacing w:after="0" w:line="240" w:lineRule="auto"/>
+        <w:rPr>
+          <w:rFonts w:ascii="Courier New" w:eastAsia="Times New Roman" w:hAnsi="Courier New" w:cs="Courier New"/>
+          <w:color w:val="C00000"/>
+          <w:kern w:val="0"/>
+          <w:sz w:val="20"/>
+          <w:szCs w:val="20"/>
+          <w:lang w:eastAsia="en-IN"/>
+          <w14:ligatures w14:val="none"/>
+        </w:rPr>
+      </w:pPr>
+      <w:r>
+        <w:rPr>
+          <w:rFonts w:ascii="Courier New" w:eastAsia="Times New Roman" w:hAnsi="Courier New" w:cs="Courier New"/>
+          <w:color w:val="C00000"/>
+          <w:kern w:val="0"/>
+          <w:sz w:val="20"/>
+          <w:szCs w:val="20"/>
+          <w:lang w:eastAsia="en-IN"/>
+          <w14:ligatures w14:val="none"/>
+        </w:rPr>
+        <w:t xml:space="preserve">      </w:t>
+      </w:r>
+      <w:proofErr w:type="spellStart"/>
+      <w:r>
+        <w:rPr>
+          <w:rFonts w:ascii="Courier New" w:eastAsia="Times New Roman" w:hAnsi="Courier New" w:cs="Courier New"/>
+          <w:color w:val="C00000"/>
+          <w:kern w:val="0"/>
+          <w:sz w:val="20"/>
+          <w:szCs w:val="20"/>
+          <w:lang w:eastAsia="en-IN"/>
+          <w14:ligatures w14:val="none"/>
+        </w:rPr>
+        <w:t>dataSource</w:t>
+      </w:r>
+      <w:proofErr w:type="spellEnd"/>
+      <w:r>
+        <w:rPr>
+          <w:rFonts w:ascii="Courier New" w:eastAsia="Times New Roman" w:hAnsi="Courier New" w:cs="Courier New"/>
+          <w:color w:val="C00000"/>
+          <w:kern w:val="0"/>
+          <w:sz w:val="20"/>
+          <w:szCs w:val="20"/>
+          <w:lang w:eastAsia="en-IN"/>
+          <w14:ligatures w14:val="none"/>
+        </w:rPr>
+        <w:t>: data,</w:t>
+      </w:r>
+    </w:p>
+    <w:p>
+      <w:pPr>
+        <w:tabs>
+          <w:tab w:val="left" w:pos="916"/>
+          <w:tab w:val="left" w:pos="1832"/>
+          <w:tab w:val="left" w:pos="2748"/>
+          <w:tab w:val="left" w:pos="3664"/>
+          <w:tab w:val="left" w:pos="4580"/>
+          <w:tab w:val="left" w:pos="5496"/>
+          <w:tab w:val="left" w:pos="6412"/>
+          <w:tab w:val="left" w:pos="7328"/>
+          <w:tab w:val="left" w:pos="8244"/>
+          <w:tab w:val="left" w:pos="9160"/>
+          <w:tab w:val="left" w:pos="10076"/>
+          <w:tab w:val="left" w:pos="10992"/>
+          <w:tab w:val="left" w:pos="11908"/>
+          <w:tab w:val="left" w:pos="12824"/>
+          <w:tab w:val="left" w:pos="13740"/>
+          <w:tab w:val="left" w:pos="14656"/>
+        </w:tabs>
+        <w:spacing w:after="0" w:line="240" w:lineRule="auto"/>
+        <w:rPr>
+          <w:rFonts w:ascii="Courier New" w:eastAsia="Times New Roman" w:hAnsi="Courier New" w:cs="Courier New"/>
+          <w:color w:val="C00000"/>
+          <w:kern w:val="0"/>
+          <w:sz w:val="20"/>
+          <w:szCs w:val="20"/>
+          <w:lang w:eastAsia="en-IN"/>
+          <w14:ligatures w14:val="none"/>
+        </w:rPr>
+      </w:pPr>
+      <w:r>
+        <w:rPr>
+          <w:rFonts w:ascii="Courier New" w:eastAsia="Times New Roman" w:hAnsi="Courier New" w:cs="Courier New"/>
+          <w:color w:val="C00000"/>
+          <w:kern w:val="0"/>
+          <w:sz w:val="20"/>
+          <w:szCs w:val="20"/>
+          <w:lang w:eastAsia="en-IN"/>
+          <w14:ligatures w14:val="none"/>
+        </w:rPr>
+        <w:t xml:space="preserve">      columns: ["name", "age", "city"]</w:t>
+      </w:r>
+    </w:p>
+    <w:p>
+      <w:pPr>
+        <w:tabs>
+          <w:tab w:val="left" w:pos="916"/>
+          <w:tab w:val="left" w:pos="1832"/>
+          <w:tab w:val="left" w:pos="2748"/>
+          <w:tab w:val="left" w:pos="3664"/>
+          <w:tab w:val="left" w:pos="4580"/>
+          <w:tab w:val="left" w:pos="5496"/>
+          <w:tab w:val="left" w:pos="6412"/>
+          <w:tab w:val="left" w:pos="7328"/>
+          <w:tab w:val="left" w:pos="8244"/>
+          <w:tab w:val="left" w:pos="9160"/>
+          <w:tab w:val="left" w:pos="10076"/>
+          <w:tab w:val="left" w:pos="10992"/>
+          <w:tab w:val="left" w:pos="11908"/>
+          <w:tab w:val="left" w:pos="12824"/>
+          <w:tab w:val="left" w:pos="13740"/>
+          <w:tab w:val="left" w:pos="14656"/>
+        </w:tabs>
+        <w:spacing w:after="0" w:line="240" w:lineRule="auto"/>
+        <w:rPr>
+          <w:rFonts w:ascii="Courier New" w:eastAsia="Times New Roman" w:hAnsi="Courier New" w:cs="Courier New"/>
+          <w:color w:val="C00000"/>
+          <w:kern w:val="0"/>
+          <w:sz w:val="20"/>
+          <w:szCs w:val="20"/>
+          <w:lang w:eastAsia="en-IN"/>
+          <w14:ligatures w14:val="none"/>
+        </w:rPr>
+      </w:pPr>
+      <w:r>
+        <w:rPr>
+          <w:rFonts w:ascii="Courier New" w:eastAsia="Times New Roman" w:hAnsi="Courier New" w:cs="Courier New"/>
+          <w:color w:val="C00000"/>
+          <w:kern w:val="0"/>
+          <w:sz w:val="20"/>
+          <w:szCs w:val="20"/>
+          <w:lang w:eastAsia="en-IN"/>
+          <w14:ligatures w14:val="none"/>
+        </w:rPr>
+        <w:t xml:space="preserve">    });</w:t>
+      </w:r>
+    </w:p>
+    <w:p>
+      <w:pPr>
+        <w:tabs>
+          <w:tab w:val="left" w:pos="916"/>
+          <w:tab w:val="left" w:pos="1832"/>
+          <w:tab w:val="left" w:pos="2748"/>
+          <w:tab w:val="left" w:pos="3664"/>
+          <w:tab w:val="left" w:pos="4580"/>
+          <w:tab w:val="left" w:pos="5496"/>
+          <w:tab w:val="left" w:pos="6412"/>
+          <w:tab w:val="left" w:pos="7328"/>
+          <w:tab w:val="left" w:pos="8244"/>
+          <w:tab w:val="left" w:pos="9160"/>
+          <w:tab w:val="left" w:pos="10076"/>
+          <w:tab w:val="left" w:pos="10992"/>
+          <w:tab w:val="left" w:pos="11908"/>
+          <w:tab w:val="left" w:pos="12824"/>
+          <w:tab w:val="left" w:pos="13740"/>
+          <w:tab w:val="left" w:pos="14656"/>
+        </w:tabs>
+        <w:spacing w:after="0" w:line="240" w:lineRule="auto"/>
+        <w:rPr>
+          <w:rFonts w:ascii="Courier New" w:eastAsia="Times New Roman" w:hAnsi="Courier New" w:cs="Courier New"/>
+          <w:color w:val="C00000"/>
+          <w:kern w:val="0"/>
+          <w:sz w:val="20"/>
+          <w:szCs w:val="20"/>
+          <w:lang w:eastAsia="en-IN"/>
+          <w14:ligatures w14:val="none"/>
+        </w:rPr>
+      </w:pPr>
+      <w:r>
+        <w:rPr>
+          <w:rFonts w:ascii="Courier New" w:eastAsia="Times New Roman" w:hAnsi="Courier New" w:cs="Courier New"/>
+          <w:color w:val="C00000"/>
+          <w:kern w:val="0"/>
+          <w:sz w:val="20"/>
+          <w:szCs w:val="20"/>
+          <w:lang w:eastAsia="en-IN"/>
+          <w14:ligatures w14:val="none"/>
+        </w:rPr>
+        <w:t xml:space="preserve">  });</w:t>
+      </w:r>
+    </w:p>
+    <w:p>
+      <w:pPr>
+        <w:tabs>
+          <w:tab w:val="left" w:pos="916"/>
+          <w:tab w:val="left" w:pos="1832"/>
+          <w:tab w:val="left" w:pos="2748"/>
+          <w:tab w:val="left" w:pos="3664"/>
+          <w:tab w:val="left" w:pos="4580"/>
+          <w:tab w:val="left" w:pos="5496"/>
+          <w:tab w:val="left" w:pos="6412"/>
+          <w:tab w:val="left" w:pos="7328"/>
+          <w:tab w:val="left" w:pos="8244"/>
+          <w:tab w:val="left" w:pos="9160"/>
+          <w:tab w:val="left" w:pos="10076"/>
+          <w:tab w:val="left" w:pos="10992"/>
+          <w:tab w:val="left" w:pos="11908"/>
+          <w:tab w:val="left" w:pos="12824"/>
+          <w:tab w:val="left" w:pos="13740"/>
+          <w:tab w:val="left" w:pos="14656"/>
+        </w:tabs>
+        <w:spacing w:after="0" w:line="240" w:lineRule="auto"/>
+        <w:rPr>
+          <w:rFonts w:ascii="Courier New" w:eastAsia="Times New Roman" w:hAnsi="Courier New" w:cs="Courier New"/>
+          <w:color w:val="C00000"/>
+          <w:kern w:val="0"/>
+          <w:sz w:val="20"/>
+          <w:szCs w:val="20"/>
+          <w:lang w:eastAsia="en-IN"/>
+          <w14:ligatures w14:val="none"/>
+        </w:rPr>
+      </w:pPr>
+      <w:r>
+        <w:rPr>
+          <w:rFonts w:ascii="Courier New" w:eastAsia="Times New Roman" w:hAnsi="Courier New" w:cs="Courier New"/>
+          <w:color w:val="C00000"/>
+          <w:kern w:val="0"/>
+          <w:sz w:val="20"/>
+          <w:szCs w:val="20"/>
+          <w:lang w:eastAsia="en-IN"/>
+          <w14:ligatures w14:val="none"/>
+        </w:rPr>
+        <w:t>&lt;/script&gt;</w:t>
+      </w:r>
+    </w:p>
+    <w:p>
+      <w:pPr>
+        <w:pStyle w:val="ListParagraph"/>
+        <w:ind w:left="1440"/>
         <w:rPr>
           <w:rFonts w:ascii="Cascadia Code" w:hAnsi="Cascadia Code" w:cs="Cascadia Code"/>
           <w:color w:val="000000" w:themeColor="text1"/>
           <w:sz w:val="36"/>
           <w:szCs w:val="36"/>
         </w:rPr>
-        <w:tab/>
-        <w:t>Create and Configure a Widget</w:t>
-      </w:r>
+      </w:pPr>
     </w:p>
     <w:p>
       <w:pPr>
-        <w:rPr>
+        <w:pStyle w:val="ListParagraph"/>
+        <w:numPr>
+          <w:ilvl w:val="2"/>
+          <w:numId w:val="40"/>
+        </w:numPr>
+        <w:rPr>
+          <w:rStyle w:val="hljs-keyword"/>
           <w:rFonts w:ascii="Cascadia Code" w:hAnsi="Cascadia Code" w:cs="Cascadia Code"/>
           <w:color w:val="000000" w:themeColor="text1"/>
           <w:sz w:val="36"/>
@@ -2007,18 +2849,126 @@
           <w:sz w:val="36"/>
           <w:szCs w:val="36"/>
         </w:rPr>
-        <w:t>1.3.2</w:t>
-      </w:r>
-      <w:r>
+        <w:t>Get a Widget Instance</w:t>
+      </w:r>
+    </w:p>
+    <w:p>
+      <w:pPr>
+        <w:rPr>
+          <w:rFonts w:ascii="Courier New" w:hAnsi="Courier New" w:cs="Courier New"/>
+          <w:color w:val="C00000"/>
+          <w:sz w:val="36"/>
+          <w:szCs w:val="36"/>
+        </w:rPr>
+      </w:pPr>
+      <w:r>
+        <w:rPr>
+          <w:rStyle w:val="hljs-keyword"/>
+          <w:rFonts w:ascii="Courier New" w:hAnsi="Courier New" w:cs="Courier New"/>
+          <w:color w:val="C00000"/>
+        </w:rPr>
+        <w:t>var</w:t>
+      </w:r>
+      <w:r>
+        <w:rPr>
+          <w:rFonts w:ascii="Courier New" w:hAnsi="Courier New" w:cs="Courier New"/>
+          <w:color w:val="C00000"/>
+        </w:rPr>
+        <w:t xml:space="preserve"> </w:t>
+      </w:r>
+      <w:proofErr w:type="spellStart"/>
+      <w:r>
+        <w:rPr>
+          <w:rFonts w:ascii="Courier New" w:hAnsi="Courier New" w:cs="Courier New"/>
+          <w:color w:val="C00000"/>
+        </w:rPr>
+        <w:t>dataGridInstance</w:t>
+      </w:r>
+      <w:proofErr w:type="spellEnd"/>
+      <w:r>
+        <w:rPr>
+          <w:rFonts w:ascii="Courier New" w:hAnsi="Courier New" w:cs="Courier New"/>
+          <w:color w:val="C00000"/>
+        </w:rPr>
+        <w:t xml:space="preserve"> = $(</w:t>
+      </w:r>
+      <w:r>
+        <w:rPr>
+          <w:rStyle w:val="hljs-string"/>
+          <w:rFonts w:ascii="Courier New" w:hAnsi="Courier New" w:cs="Courier New"/>
+          <w:color w:val="C00000"/>
+        </w:rPr>
+        <w:t>"#</w:t>
+      </w:r>
+      <w:proofErr w:type="spellStart"/>
+      <w:r>
+        <w:rPr>
+          <w:rStyle w:val="hljs-string"/>
+          <w:rFonts w:ascii="Courier New" w:hAnsi="Courier New" w:cs="Courier New"/>
+          <w:color w:val="C00000"/>
+        </w:rPr>
+        <w:t>gridContainer</w:t>
+      </w:r>
+      <w:proofErr w:type="spellEnd"/>
+      <w:r>
+        <w:rPr>
+          <w:rStyle w:val="hljs-string"/>
+          <w:rFonts w:ascii="Courier New" w:hAnsi="Courier New" w:cs="Courier New"/>
+          <w:color w:val="C00000"/>
+        </w:rPr>
+        <w:t>"</w:t>
+      </w:r>
+      <w:proofErr w:type="gramStart"/>
+      <w:r>
+        <w:rPr>
+          <w:rFonts w:ascii="Courier New" w:hAnsi="Courier New" w:cs="Courier New"/>
+          <w:color w:val="C00000"/>
+        </w:rPr>
+        <w:t>).</w:t>
+      </w:r>
+      <w:proofErr w:type="spellStart"/>
+      <w:r>
+        <w:rPr>
+          <w:rStyle w:val="hljs-title"/>
+          <w:rFonts w:ascii="Courier New" w:hAnsi="Courier New" w:cs="Courier New"/>
+          <w:color w:val="C00000"/>
+        </w:rPr>
+        <w:t>dxDataGrid</w:t>
+      </w:r>
+      <w:proofErr w:type="spellEnd"/>
+      <w:proofErr w:type="gramEnd"/>
+      <w:r>
+        <w:rPr>
+          <w:rFonts w:ascii="Courier New" w:hAnsi="Courier New" w:cs="Courier New"/>
+          <w:color w:val="C00000"/>
+        </w:rPr>
+        <w:t>(</w:t>
+      </w:r>
+      <w:r>
+        <w:rPr>
+          <w:rStyle w:val="hljs-string"/>
+          <w:rFonts w:ascii="Courier New" w:hAnsi="Courier New" w:cs="Courier New"/>
+          <w:color w:val="C00000"/>
+        </w:rPr>
+        <w:t>"instance"</w:t>
+      </w:r>
+      <w:r>
+        <w:rPr>
+          <w:rFonts w:ascii="Courier New" w:hAnsi="Courier New" w:cs="Courier New"/>
+          <w:color w:val="C00000"/>
+        </w:rPr>
+        <w:t>);</w:t>
+      </w:r>
+    </w:p>
+    <w:p>
+      <w:pPr>
         <w:rPr>
           <w:rFonts w:ascii="Cascadia Code" w:hAnsi="Cascadia Code" w:cs="Cascadia Code"/>
           <w:color w:val="000000" w:themeColor="text1"/>
           <w:sz w:val="36"/>
           <w:szCs w:val="36"/>
         </w:rPr>
-        <w:tab/>
-        <w:t>Get a Widget Instance</w:t>
-      </w:r>
+      </w:pPr>
     </w:p>
     <w:p>
       <w:pPr>
@@ -2052,21 +3002,162 @@
     <w:p>
       <w:pPr>
         <w:rPr>
+          <w:rFonts w:ascii="Courier New" w:hAnsi="Courier New" w:cs="Courier New"/>
+          <w:color w:val="C00000"/>
+        </w:rPr>
+      </w:pPr>
+      <w:r>
+        <w:rPr>
+          <w:rStyle w:val="hljs-keyword"/>
+          <w:rFonts w:ascii="Courier New" w:hAnsi="Courier New" w:cs="Courier New"/>
+          <w:color w:val="C00000"/>
+        </w:rPr>
+        <w:t>var</w:t>
+      </w:r>
+      <w:r>
+        <w:rPr>
+          <w:rFonts w:ascii="Courier New" w:hAnsi="Courier New" w:cs="Courier New"/>
+          <w:color w:val="C00000"/>
+        </w:rPr>
+        <w:t xml:space="preserve"> </w:t>
+      </w:r>
+      <w:proofErr w:type="spellStart"/>
+      <w:r>
+        <w:rPr>
+          <w:rFonts w:ascii="Courier New" w:hAnsi="Courier New" w:cs="Courier New"/>
+          <w:color w:val="C00000"/>
+        </w:rPr>
+        <w:t>pageSize</w:t>
+      </w:r>
+      <w:proofErr w:type="spellEnd"/>
+      <w:r>
+        <w:rPr>
+          <w:rFonts w:ascii="Courier New" w:hAnsi="Courier New" w:cs="Courier New"/>
+          <w:color w:val="C00000"/>
+        </w:rPr>
+        <w:t xml:space="preserve"> = </w:t>
+      </w:r>
+      <w:proofErr w:type="spellStart"/>
+      <w:r>
+        <w:rPr>
+          <w:rFonts w:ascii="Courier New" w:hAnsi="Courier New" w:cs="Courier New"/>
+          <w:color w:val="C00000"/>
+        </w:rPr>
+        <w:t>dataGridInstance.</w:t>
+      </w:r>
+      <w:r>
+        <w:rPr>
+          <w:rStyle w:val="hljs-title"/>
+          <w:rFonts w:ascii="Courier New" w:hAnsi="Courier New" w:cs="Courier New"/>
+          <w:color w:val="C00000"/>
+        </w:rPr>
+        <w:t>option</w:t>
+      </w:r>
+      <w:proofErr w:type="spellEnd"/>
+      <w:r>
+        <w:rPr>
+          <w:rFonts w:ascii="Courier New" w:hAnsi="Courier New" w:cs="Courier New"/>
+          <w:color w:val="C00000"/>
+        </w:rPr>
+        <w:t>(</w:t>
+      </w:r>
+      <w:r>
+        <w:rPr>
+          <w:rStyle w:val="hljs-string"/>
+          <w:rFonts w:ascii="Courier New" w:hAnsi="Courier New" w:cs="Courier New"/>
+          <w:color w:val="C00000"/>
+        </w:rPr>
+        <w:t>"</w:t>
+      </w:r>
+      <w:proofErr w:type="spellStart"/>
+      <w:proofErr w:type="gramStart"/>
+      <w:r>
+        <w:rPr>
+          <w:rStyle w:val="hljs-string"/>
+          <w:rFonts w:ascii="Courier New" w:hAnsi="Courier New" w:cs="Courier New"/>
+          <w:color w:val="C00000"/>
+        </w:rPr>
+        <w:t>paging.pageSize</w:t>
+      </w:r>
+      <w:proofErr w:type="spellEnd"/>
+      <w:proofErr w:type="gramEnd"/>
+      <w:r>
+        <w:rPr>
+          <w:rStyle w:val="hljs-string"/>
+          <w:rFonts w:ascii="Courier New" w:hAnsi="Courier New" w:cs="Courier New"/>
+          <w:color w:val="C00000"/>
+        </w:rPr>
+        <w:t>"</w:t>
+      </w:r>
+      <w:r>
+        <w:rPr>
+          <w:rFonts w:ascii="Courier New" w:hAnsi="Courier New" w:cs="Courier New"/>
+          <w:color w:val="C00000"/>
+        </w:rPr>
+        <w:t>);</w:t>
+      </w:r>
+    </w:p>
+    <w:p>
+      <w:pPr>
+        <w:rPr>
+          <w:rFonts w:ascii="Courier New" w:hAnsi="Courier New" w:cs="Courier New"/>
+          <w:color w:val="000000" w:themeColor="text1"/>
+        </w:rPr>
+      </w:pPr>
+      <w:proofErr w:type="spellStart"/>
+      <w:r>
+        <w:rPr>
+          <w:rFonts w:ascii="Courier New" w:hAnsi="Courier New" w:cs="Courier New"/>
+          <w:color w:val="C00000"/>
+        </w:rPr>
+        <w:t>dataGridInstance.option</w:t>
+      </w:r>
+      <w:proofErr w:type="spellEnd"/>
+      <w:r>
+        <w:rPr>
+          <w:rFonts w:ascii="Courier New" w:hAnsi="Courier New" w:cs="Courier New"/>
+          <w:color w:val="C00000"/>
+        </w:rPr>
+        <w:t>("</w:t>
+      </w:r>
+      <w:proofErr w:type="spellStart"/>
+      <w:proofErr w:type="gramStart"/>
+      <w:r>
+        <w:rPr>
+          <w:rFonts w:ascii="Courier New" w:hAnsi="Courier New" w:cs="Courier New"/>
+          <w:color w:val="C00000"/>
+        </w:rPr>
+        <w:t>paging.pageSize</w:t>
+      </w:r>
+      <w:proofErr w:type="spellEnd"/>
+      <w:proofErr w:type="gramEnd"/>
+      <w:r>
+        <w:rPr>
+          <w:rFonts w:ascii="Courier New" w:hAnsi="Courier New" w:cs="Courier New"/>
+          <w:color w:val="C00000"/>
+        </w:rPr>
+        <w:t>", 20);</w:t>
+      </w:r>
+    </w:p>
+    <w:p>
+      <w:pPr>
+        <w:rPr>
           <w:rFonts w:ascii="Cascadia Code" w:hAnsi="Cascadia Code" w:cs="Cascadia Code"/>
           <w:color w:val="000000" w:themeColor="text1"/>
           <w:sz w:val="36"/>
           <w:szCs w:val="36"/>
         </w:rPr>
       </w:pPr>
-      <w:r>
+    </w:p>
+    <w:p>
+      <w:pPr>
         <w:rPr>
           <w:rFonts w:ascii="Cascadia Code" w:hAnsi="Cascadia Code" w:cs="Cascadia Code"/>
           <w:color w:val="000000" w:themeColor="text1"/>
           <w:sz w:val="36"/>
           <w:szCs w:val="36"/>
         </w:rPr>
-        <w:t>1.3.4</w:t>
-      </w:r>
+      </w:pPr>
       <w:r>
         <w:rPr>
           <w:rFonts w:ascii="Cascadia Code" w:hAnsi="Cascadia Code" w:cs="Cascadia Code"/>
@@ -2074,46 +3165,61 @@
           <w:sz w:val="36"/>
           <w:szCs w:val="36"/>
         </w:rPr>
-        <w:tab/>
-        <w:t>Call Methods</w:t>
-      </w:r>
-    </w:p>
-    <w:p>
-      <w:pPr>
+        <w:t>1.3.4</w:t>
+      </w:r>
+      <w:r>
         <w:rPr>
           <w:rFonts w:ascii="Cascadia Code" w:hAnsi="Cascadia Code" w:cs="Cascadia Code"/>
           <w:color w:val="000000" w:themeColor="text1"/>
           <w:sz w:val="36"/>
           <w:szCs w:val="36"/>
         </w:rPr>
-      </w:pPr>
-      <w:r>
+        <w:tab/>
+        <w:t>Call Methods</w:t>
+      </w:r>
+    </w:p>
+    <w:p>
+      <w:pPr>
+        <w:rPr>
+          <w:rFonts w:ascii="Courier New" w:hAnsi="Courier New" w:cs="Courier New"/>
+          <w:color w:val="C00000"/>
+        </w:rPr>
+      </w:pPr>
+      <w:proofErr w:type="spellStart"/>
+      <w:r>
+        <w:rPr>
+          <w:rFonts w:ascii="Courier New" w:hAnsi="Courier New" w:cs="Courier New"/>
+          <w:color w:val="C00000"/>
+        </w:rPr>
+        <w:t>dataGridInstance.refresh</w:t>
+      </w:r>
+      <w:proofErr w:type="spellEnd"/>
+      <w:r>
+        <w:rPr>
+          <w:rFonts w:ascii="Courier New" w:hAnsi="Courier New" w:cs="Courier New"/>
+          <w:color w:val="C00000"/>
+        </w:rPr>
+        <w:t>();</w:t>
+      </w:r>
+    </w:p>
+    <w:p>
+      <w:pPr>
         <w:rPr>
           <w:rFonts w:ascii="Cascadia Code" w:hAnsi="Cascadia Code" w:cs="Cascadia Code"/>
           <w:color w:val="000000" w:themeColor="text1"/>
           <w:sz w:val="36"/>
           <w:szCs w:val="36"/>
         </w:rPr>
-        <w:t>1.3.5</w:t>
-      </w:r>
-      <w:r>
+      </w:pPr>
+    </w:p>
+    <w:p>
+      <w:pPr>
         <w:rPr>
           <w:rFonts w:ascii="Cascadia Code" w:hAnsi="Cascadia Code" w:cs="Cascadia Code"/>
           <w:color w:val="000000" w:themeColor="text1"/>
           <w:sz w:val="36"/>
           <w:szCs w:val="36"/>
         </w:rPr>
-        <w:tab/>
-        <w:t>Handle Events</w:t>
-      </w:r>
-    </w:p>
-    <w:p>
-      <w:pPr>
-        <w:rPr>
-          <w:rFonts w:ascii="Cascadia Mono" w:hAnsi="Cascadia Mono" w:cs="Cascadia Mono"/>
-          <w:sz w:val="36"/>
-          <w:szCs w:val="36"/>
-        </w:rPr>
       </w:pPr>
       <w:r>
         <w:rPr>
@@ -2122,7 +3228,7 @@
           <w:sz w:val="36"/>
           <w:szCs w:val="36"/>
         </w:rPr>
-        <w:t>1.3.6</w:t>
+        <w:t>1.3.5</w:t>
       </w:r>
       <w:r>
         <w:rPr>
@@ -2132,7 +3238,172 @@
           <w:szCs w:val="36"/>
         </w:rPr>
         <w:tab/>
+        <w:t>Handle Events</w:t>
+      </w:r>
+    </w:p>
+    <w:p>
+      <w:pPr>
+        <w:rPr>
+          <w:rFonts w:ascii="Courier New" w:hAnsi="Courier New" w:cs="Courier New"/>
+          <w:color w:val="C00000"/>
+        </w:rPr>
+      </w:pPr>
+      <w:proofErr w:type="spellStart"/>
+      <w:r>
+        <w:rPr>
+          <w:rFonts w:ascii="Courier New" w:hAnsi="Courier New" w:cs="Courier New"/>
+          <w:color w:val="C00000"/>
+        </w:rPr>
+        <w:t>dataGridInstance.on</w:t>
+      </w:r>
+      <w:proofErr w:type="spellEnd"/>
+      <w:r>
+        <w:rPr>
+          <w:rFonts w:ascii="Courier New" w:hAnsi="Courier New" w:cs="Courier New"/>
+          <w:color w:val="C00000"/>
+        </w:rPr>
+        <w:t>("</w:t>
+      </w:r>
+      <w:proofErr w:type="spellStart"/>
+      <w:r>
+        <w:rPr>
+          <w:rFonts w:ascii="Courier New" w:hAnsi="Courier New" w:cs="Courier New"/>
+          <w:color w:val="C00000"/>
+        </w:rPr>
+        <w:t>cellClick</w:t>
+      </w:r>
+      <w:proofErr w:type="spellEnd"/>
+      <w:r>
+        <w:rPr>
+          <w:rFonts w:ascii="Courier New" w:hAnsi="Courier New" w:cs="Courier New"/>
+          <w:color w:val="C00000"/>
+        </w:rPr>
+        <w:t>", function(e) {</w:t>
+      </w:r>
+    </w:p>
+    <w:p>
+      <w:pPr>
+        <w:rPr>
+          <w:rFonts w:ascii="Courier New" w:hAnsi="Courier New" w:cs="Courier New"/>
+          <w:color w:val="C00000"/>
+        </w:rPr>
+      </w:pPr>
+      <w:r>
+        <w:rPr>
+          <w:rFonts w:ascii="Courier New" w:hAnsi="Courier New" w:cs="Courier New"/>
+          <w:color w:val="C00000"/>
+        </w:rPr>
+        <w:t xml:space="preserve">  </w:t>
+      </w:r>
+      <w:proofErr w:type="gramStart"/>
+      <w:r>
+        <w:rPr>
+          <w:rFonts w:ascii="Courier New" w:hAnsi="Courier New" w:cs="Courier New"/>
+          <w:color w:val="C00000"/>
+        </w:rPr>
+        <w:t>alert(</w:t>
+      </w:r>
+      <w:proofErr w:type="gramEnd"/>
+      <w:r>
+        <w:rPr>
+          <w:rFonts w:ascii="Courier New" w:hAnsi="Courier New" w:cs="Courier New"/>
+          <w:color w:val="C00000"/>
+        </w:rPr>
+        <w:t xml:space="preserve">"Cell clicked: " + </w:t>
+      </w:r>
+      <w:proofErr w:type="spellStart"/>
+      <w:r>
+        <w:rPr>
+          <w:rFonts w:ascii="Courier New" w:hAnsi="Courier New" w:cs="Courier New"/>
+          <w:color w:val="C00000"/>
+        </w:rPr>
+        <w:t>e.column.dataField</w:t>
+      </w:r>
+      <w:proofErr w:type="spellEnd"/>
+      <w:r>
+        <w:rPr>
+          <w:rFonts w:ascii="Courier New" w:hAnsi="Courier New" w:cs="Courier New"/>
+          <w:color w:val="C00000"/>
+        </w:rPr>
+        <w:t>);</w:t>
+      </w:r>
+    </w:p>
+    <w:p>
+      <w:pPr>
+        <w:rPr>
+          <w:rFonts w:ascii="Courier New" w:hAnsi="Courier New" w:cs="Courier New"/>
+          <w:color w:val="C00000"/>
+        </w:rPr>
+      </w:pPr>
+      <w:r>
+        <w:rPr>
+          <w:rFonts w:ascii="Courier New" w:hAnsi="Courier New" w:cs="Courier New"/>
+          <w:color w:val="C00000"/>
+        </w:rPr>
+        <w:t>});</w:t>
+      </w:r>
+    </w:p>
+    <w:p>
+      <w:pPr>
+        <w:rPr>
+          <w:rFonts w:ascii="Cascadia Code" w:hAnsi="Cascadia Code" w:cs="Cascadia Code"/>
+          <w:color w:val="000000" w:themeColor="text1"/>
+          <w:sz w:val="36"/>
+          <w:szCs w:val="36"/>
+        </w:rPr>
+      </w:pPr>
+    </w:p>
+    <w:p>
+      <w:pPr>
+        <w:rPr>
+          <w:rFonts w:ascii="Cascadia Code" w:hAnsi="Cascadia Code" w:cs="Cascadia Code"/>
+          <w:color w:val="000000" w:themeColor="text1"/>
+          <w:sz w:val="36"/>
+          <w:szCs w:val="36"/>
+        </w:rPr>
+      </w:pPr>
+      <w:r>
+        <w:rPr>
+          <w:rFonts w:ascii="Cascadia Code" w:hAnsi="Cascadia Code" w:cs="Cascadia Code"/>
+          <w:color w:val="000000" w:themeColor="text1"/>
+          <w:sz w:val="36"/>
+          <w:szCs w:val="36"/>
+        </w:rPr>
+        <w:t>1.3.6</w:t>
+      </w:r>
+      <w:r>
+        <w:rPr>
+          <w:rFonts w:ascii="Cascadia Code" w:hAnsi="Cascadia Code" w:cs="Cascadia Code"/>
+          <w:color w:val="000000" w:themeColor="text1"/>
+          <w:sz w:val="36"/>
+          <w:szCs w:val="36"/>
+        </w:rPr>
+        <w:tab/>
         <w:t>Destroy a Widget</w:t>
+      </w:r>
+    </w:p>
+    <w:p>
+      <w:pPr>
+        <w:rPr>
+          <w:rFonts w:ascii="Courier New" w:hAnsi="Courier New" w:cs="Courier New"/>
+          <w:color w:val="C00000"/>
+        </w:rPr>
+      </w:pPr>
+      <w:proofErr w:type="spellStart"/>
+      <w:r>
+        <w:rPr>
+          <w:rFonts w:ascii="Courier New" w:hAnsi="Courier New" w:cs="Courier New"/>
+          <w:color w:val="C00000"/>
+        </w:rPr>
+        <w:t>dataGridInstance.dispose</w:t>
+      </w:r>
+      <w:proofErr w:type="spellEnd"/>
+      <w:r>
+        <w:rPr>
+          <w:rFonts w:ascii="Courier New" w:hAnsi="Courier New" w:cs="Courier New"/>
+          <w:color w:val="C00000"/>
+        </w:rPr>
+        <w:t>();</w:t>
       </w:r>
     </w:p>
     <w:sectPr>
@@ -7963,6 +9234,108 @@
       <w:szCs w:val="20"/>
     </w:rPr>
   </w:style>
+  <w:style w:type="paragraph" w:styleId="HTMLPreformatted">
+    <w:name w:val="HTML Preformatted"/>
+    <w:basedOn w:val="Normal"/>
+    <w:link w:val="HTMLPreformattedChar"/>
+    <w:uiPriority w:val="99"/>
+    <w:semiHidden/>
+    <w:unhideWhenUsed/>
+    <w:rsid w:val="005A25C6"/>
+    <w:pPr>
+      <w:tabs>
+        <w:tab w:val="left" w:pos="916"/>
+        <w:tab w:val="left" w:pos="1832"/>
+        <w:tab w:val="left" w:pos="2748"/>
+        <w:tab w:val="left" w:pos="3664"/>
+        <w:tab w:val="left" w:pos="4580"/>
+        <w:tab w:val="left" w:pos="5496"/>
+        <w:tab w:val="left" w:pos="6412"/>
+        <w:tab w:val="left" w:pos="7328"/>
+        <w:tab w:val="left" w:pos="8244"/>
+        <w:tab w:val="left" w:pos="9160"/>
+        <w:tab w:val="left" w:pos="10076"/>
+        <w:tab w:val="left" w:pos="10992"/>
+        <w:tab w:val="left" w:pos="11908"/>
+        <w:tab w:val="left" w:pos="12824"/>
+        <w:tab w:val="left" w:pos="13740"/>
+        <w:tab w:val="left" w:pos="14656"/>
+      </w:tabs>
+      <w:spacing w:after="0" w:line="240" w:lineRule="auto"/>
+    </w:pPr>
+    <w:rPr>
+      <w:rFonts w:ascii="Courier New" w:eastAsia="Times New Roman" w:hAnsi="Courier New" w:cs="Courier New"/>
+      <w:kern w:val="0"/>
+      <w:sz w:val="20"/>
+      <w:szCs w:val="20"/>
+      <w:lang w:eastAsia="en-IN"/>
+      <w14:ligatures w14:val="none"/>
+    </w:rPr>
+  </w:style>
+  <w:style w:type="character" w:customStyle="1" w:styleId="HTMLPreformattedChar">
+    <w:name w:val="HTML Preformatted Char"/>
+    <w:basedOn w:val="DefaultParagraphFont"/>
+    <w:link w:val="HTMLPreformatted"/>
+    <w:uiPriority w:val="99"/>
+    <w:semiHidden/>
+    <w:rsid w:val="005A25C6"/>
+    <w:rPr>
+      <w:rFonts w:ascii="Courier New" w:eastAsia="Times New Roman" w:hAnsi="Courier New" w:cs="Courier New"/>
+      <w:kern w:val="0"/>
+      <w:sz w:val="20"/>
+      <w:szCs w:val="20"/>
+      <w:lang w:eastAsia="en-IN"/>
+      <w14:ligatures w14:val="none"/>
+    </w:rPr>
+  </w:style>
+  <w:style w:type="character" w:styleId="HTMLCode">
+    <w:name w:val="HTML Code"/>
+    <w:basedOn w:val="DefaultParagraphFont"/>
+    <w:uiPriority w:val="99"/>
+    <w:semiHidden/>
+    <w:unhideWhenUsed/>
+    <w:rsid w:val="005A25C6"/>
+    <w:rPr>
+      <w:rFonts w:ascii="Courier New" w:eastAsia="Times New Roman" w:hAnsi="Courier New" w:cs="Courier New"/>
+      <w:sz w:val="20"/>
+      <w:szCs w:val="20"/>
+    </w:rPr>
+  </w:style>
+  <w:style w:type="character" w:customStyle="1" w:styleId="hljs-tag">
+    <w:name w:val="hljs-tag"/>
+    <w:basedOn w:val="DefaultParagraphFont"/>
+    <w:rsid w:val="005A25C6"/>
+  </w:style>
+  <w:style w:type="character" w:customStyle="1" w:styleId="hljs-name">
+    <w:name w:val="hljs-name"/>
+    <w:basedOn w:val="DefaultParagraphFont"/>
+    <w:rsid w:val="005A25C6"/>
+  </w:style>
+  <w:style w:type="character" w:customStyle="1" w:styleId="hljs-attr">
+    <w:name w:val="hljs-attr"/>
+    <w:basedOn w:val="DefaultParagraphFont"/>
+    <w:rsid w:val="005A25C6"/>
+  </w:style>
+  <w:style w:type="character" w:customStyle="1" w:styleId="hljs-string">
+    <w:name w:val="hljs-string"/>
+    <w:basedOn w:val="DefaultParagraphFont"/>
+    <w:rsid w:val="005A25C6"/>
+  </w:style>
+  <w:style w:type="character" w:customStyle="1" w:styleId="javascript">
+    <w:name w:val="javascript"/>
+    <w:basedOn w:val="DefaultParagraphFont"/>
+    <w:rsid w:val="005A25C6"/>
+  </w:style>
+  <w:style w:type="character" w:customStyle="1" w:styleId="hljs-keyword">
+    <w:name w:val="hljs-keyword"/>
+    <w:basedOn w:val="DefaultParagraphFont"/>
+    <w:rsid w:val="005A25C6"/>
+  </w:style>
+  <w:style w:type="character" w:customStyle="1" w:styleId="hljs-title">
+    <w:name w:val="hljs-title"/>
+    <w:basedOn w:val="DefaultParagraphFont"/>
+    <w:rsid w:val="005A25C6"/>
+  </w:style>
 </w:styles>
 </file>
 

</xml_diff>